<commit_message>
feat: Apply V2 improvements across all markets (#45)
## Documentation Updates
- Create hub-page-strategy.md for anti-cannibalization rules
- Update phase1-research.md with page type identification
- Update phase2-writer.md with tiered sources & keyword mapping

## Canada Fixes (Hub Cannibalization)
- Remove 5 cannibalized keywords from hub page
- Update keyword count: 18 → 13 hub-appropriate keywords
- Recalculate volume: 10,350 → 7,350/mo
- Change word count: 9,000+ → 7,500 words
- Remove affiliate disclosure from content

## UK Fixes (Word Count Mismatches)
- uk-betting-offers: 4,000 → 6,500-7,000 words
- uk-new-betting-sites: 3,500 → 5,000-5,500 words
- uk-betting-hub: Add critical internal links section

## Ireland Fixes (Compliance)
- Fix wrong helpline in 3 Festival Play files
- Replace HSE Drugs (1800 459 459) with Gamblers Anonymous (087 744 3577)

## All Markets
- Regenerate 128 DOCX files

Co-authored-by: Claude <noreply@anthropic.com>
</commit_message>
<xml_diff>
--- a/content-briefs-skill/output/canada-betting-hub-brief-control-sheet.docx
+++ b/content-briefs-skill/output/canada-betting-hub-brief-control-sheet.docx
@@ -365,7 +365,7 @@
         <w:ind w:left="360"/>
       </w:pPr>
       <w:r>
-        <w:t>Word count: 9,000+ (exceeds #1 ranking page)</w:t>
+        <w:t>Word count: 7,500 words (hub page target)</w:t>
       </w:r>
     </w:p>
     <w:p>
@@ -417,7 +417,7 @@
         <w:rPr>
           <w:b/>
         </w:rPr>
-        <w:t>Secondary Keywords (18 total):</w:t>
+        <w:t>Secondary Keywords (13 total):</w:t>
       </w:r>
     </w:p>
     <w:p/>
@@ -469,16 +469,6 @@
         <w:ind w:left="360"/>
       </w:pPr>
       <w:r>
-        <w:t>"best sports betting apps canada" (700/mo) → H2: "Best Sports Betting Apps Canada"</w:t>
-      </w:r>
-    </w:p>
-    <w:p>
-      <w:pPr>
-        <w:pStyle w:val="ListNumber"/>
-        <w:spacing w:after="60"/>
-        <w:ind w:left="360"/>
-      </w:pPr>
-      <w:r>
         <w:t>"online sports betting canada" (700/mo) → H3: "Getting Started with Online Sports Betting"</w:t>
       </w:r>
     </w:p>
@@ -489,47 +479,7 @@
         <w:ind w:left="360"/>
       </w:pPr>
       <w:r>
-        <w:t>"best betting sites canada" (700/mo) → H2: "What Makes a Betting Site the Best?"</w:t>
-      </w:r>
-    </w:p>
-    <w:p>
-      <w:pPr>
-        <w:pStyle w:val="ListNumber"/>
-        <w:spacing w:after="60"/>
-        <w:ind w:left="360"/>
-      </w:pPr>
-      <w:r>
         <w:t>"canada sports betting" (700/mo) → H3: "Popular Sports for Betting in Canada"</w:t>
-      </w:r>
-    </w:p>
-    <w:p>
-      <w:pPr>
-        <w:pStyle w:val="ListNumber"/>
-        <w:spacing w:after="60"/>
-        <w:ind w:left="360"/>
-      </w:pPr>
-      <w:r>
-        <w:t>"best online betting sites canada" (600/mo) → H3: "Evaluating Online Betting Sites"</w:t>
-      </w:r>
-    </w:p>
-    <w:p>
-      <w:pPr>
-        <w:pStyle w:val="ListNumber"/>
-        <w:spacing w:after="60"/>
-        <w:ind w:left="360"/>
-      </w:pPr>
-      <w:r>
-        <w:t>"betting apps canada" (500/mo) → H3: "Mobile Betting Apps Features"</w:t>
-      </w:r>
-    </w:p>
-    <w:p>
-      <w:pPr>
-        <w:pStyle w:val="ListNumber"/>
-        <w:spacing w:after="60"/>
-        <w:ind w:left="360"/>
-      </w:pPr>
-      <w:r>
-        <w:t>"sports betting sites canada" (500/mo) → H3: "Licensed vs Offshore Sites"</w:t>
       </w:r>
     </w:p>
     <w:p/>
@@ -710,7 +660,7 @@
         <w:t>Total Search Volume:</w:t>
       </w:r>
       <w:r>
-        <w:t xml:space="preserve"> 10,350/mo</w:t>
+        <w:t xml:space="preserve"> 7,350/mo</w:t>
       </w:r>
     </w:p>
     <w:p>
@@ -724,7 +674,7 @@
         <w:t>Volume Increase vs Primary:</w:t>
       </w:r>
       <w:r>
-        <w:t xml:space="preserve"> 350%</w:t>
+        <w:t xml:space="preserve"> 220%</w:t>
       </w:r>
     </w:p>
     <w:p/>
@@ -1710,7 +1660,7 @@
         <w:ind w:left="360"/>
       </w:pPr>
       <w:r>
-        <w:t>Target Word Count: 9,000+ words (exceeds #1 competitor)</w:t>
+        <w:t>Target Word Count: 7,500 words (hub page target)</w:t>
       </w:r>
     </w:p>
     <w:p>
@@ -1879,7 +1829,7 @@
         <w:ind w:left="360"/>
       </w:pPr>
       <w:r>
-        <w:t>Word count exceeds #1 competitor (9,000+ vs 8,500)</w:t>
+        <w:t>Word count targets hub page standard (7,500 words)</w:t>
       </w:r>
     </w:p>
     <w:p>

</xml_diff>